<commit_message>
update master to main
</commit_message>
<xml_diff>
--- a/CST-239_StoreFront_Assignment_Report.docx
+++ b/CST-239_StoreFront_Assignment_Report.docx
@@ -865,15 +865,12 @@
       </w:r>
     </w:p>
     <w:p>
-      <w:r>
-        <w:t xml:space="preserve"> </w:t>
-      </w:r>
       <w:hyperlink r:id="rId8" w:history="1">
         <w:r>
           <w:rPr>
             <w:rStyle w:val="Hyperlink"/>
           </w:rPr>
-          <w:t>https://github.com/bebakouma/cst-239-assignment/tree/master</w:t>
+          <w:t>https://github.com/bebakouma/cst-239-assignment/tree/main</w:t>
         </w:r>
       </w:hyperlink>
     </w:p>

</xml_diff>